<commit_message>
Add day2 file to hub
</commit_message>
<xml_diff>
--- a/Day2/Day2Exercise.docx
+++ b/Day2/Day2Exercise.docx
@@ -78,7 +78,7 @@
               <wp:inline distT="0" distB="0" distL="0" distR="0">
                 <wp:extent cx="5732145" cy="19685"/>
                 <wp:effectExtent l="0" t="0" r="0" b="0"/>
-                <wp:docPr id="1" name="Rectangle 1"/>
+                <wp:docPr id="1" name="Shape1"/>
                 <a:graphic xmlns:a="http://schemas.openxmlformats.org/drawingml/2006/main">
                   <a:graphicData uri="http://schemas.microsoft.com/office/word/2010/wordprocessingShape">
                     <wps:wsp>
@@ -116,7 +116,7 @@
           </mc:Choice>
           <mc:Fallback>
             <w:pict>
-              <v:rect id="shape_0" ID="Rectangle 1" path="m0,0l-2147483645,0l-2147483645,-2147483646l0,-2147483646xe" fillcolor="#a0a0a0" stroked="f" o:allowincell="f" style="position:absolute;margin-left:0pt;margin-top:-1.6pt;width:451.3pt;height:1.5pt;mso-wrap-style:none;v-text-anchor:middle;mso-position-vertical:top">
+              <v:rect id="shape_0" ID="Shape1" path="m0,0l-2147483645,0l-2147483645,-2147483646l0,-2147483646xe" fillcolor="#a0a0a0" stroked="f" o:allowincell="f" style="position:absolute;margin-left:0pt;margin-top:-1.6pt;width:451.3pt;height:1.5pt;mso-wrap-style:none;v-text-anchor:middle;mso-position-vertical:top">
                 <v:fill o:detectmouseclick="t" type="solid" color2="#5f5f5f"/>
                 <v:stroke color="#3465a4" joinstyle="round" endcap="flat"/>
                 <w10:wrap type="square"/>
@@ -296,27 +296,28 @@
         </w:rPr>
         <w:t xml:space="preserve">git clone </w:t>
       </w:r>
-      <w:hyperlink r:id="rId3">
-        <w:r>
-          <w:rPr>
-            <w:rStyle w:val="InternetLink"/>
-            <w:rFonts w:eastAsia="Roboto Mono" w:cs="Roboto Mono" w:ascii="Roboto Mono" w:hAnsi="Roboto Mono"/>
-            <w:color w:val="188038"/>
-          </w:rPr>
-          <w:t>https://github.com/your-username/website-project.git</w:t>
-        </w:r>
-      </w:hyperlink>
-    </w:p>
-    <w:p>
-      <w:pPr>
-        <w:pStyle w:val="LOnormal"/>
-        <w:rPr>
-          <w:rFonts w:ascii="Roboto Mono" w:hAnsi="Roboto Mono" w:eastAsia="Roboto Mono" w:cs="Roboto Mono"/>
-          <w:color w:val="188038"/>
-        </w:rPr>
-      </w:pPr>
-      <w:r>
-        <w:rPr/>
+      <w:r>
+        <w:rPr>
+          <w:rStyle w:val="InternetLink"/>
+          <w:rFonts w:eastAsia="Roboto Mono" w:cs="Roboto Mono" w:ascii="Roboto Mono" w:hAnsi="Roboto Mono"/>
+          <w:color w:val="188038"/>
+        </w:rPr>
+        <w:t>https://github.com/your-username/website-project.git</w:t>
+      </w:r>
+    </w:p>
+    <w:p>
+      <w:pPr>
+        <w:pStyle w:val="LOnormal"/>
+        <w:rPr>
+          <w:rFonts w:ascii="Roboto Mono" w:hAnsi="Roboto Mono" w:eastAsia="Roboto Mono" w:cs="Roboto Mono"/>
+          <w:color w:val="188038"/>
+        </w:rPr>
+      </w:pPr>
+      <w:r>
+        <w:rPr>
+          <w:rFonts w:eastAsia="Roboto Mono" w:cs="Roboto Mono" w:ascii="Roboto Mono" w:hAnsi="Roboto Mono"/>
+          <w:color w:val="188038"/>
+        </w:rPr>
         <w:drawing>
           <wp:anchor behindDoc="0" distT="0" distB="0" distL="0" distR="0" simplePos="0" locked="0" layoutInCell="0" allowOverlap="1" relativeHeight="16">
             <wp:simplePos x="0" y="0"/>
@@ -343,7 +344,7 @@
                     </pic:cNvPicPr>
                   </pic:nvPicPr>
                   <pic:blipFill>
-                    <a:blip r:embed="rId4"/>
+                    <a:blip r:embed="rId2"/>
                     <a:stretch>
                       <a:fillRect/>
                     </a:stretch>
@@ -458,7 +459,7 @@
                     </pic:cNvPicPr>
                   </pic:nvPicPr>
                   <pic:blipFill>
-                    <a:blip r:embed="rId5"/>
+                    <a:blip r:embed="rId3"/>
                     <a:stretch>
                       <a:fillRect/>
                     </a:stretch>
@@ -541,7 +542,7 @@
           <w:numId w:val="0"/>
         </w:numPr>
         <w:spacing w:lineRule="auto" w:line="240" w:before="240" w:after="240"/>
-        <w:ind w:hanging="0"/>
+        <w:ind w:left="0" w:hanging="0"/>
         <w:rPr/>
       </w:pPr>
       <w:r>
@@ -572,7 +573,7 @@
                     </pic:cNvPicPr>
                   </pic:nvPicPr>
                   <pic:blipFill>
-                    <a:blip r:embed="rId6"/>
+                    <a:blip r:embed="rId4"/>
                     <a:stretch>
                       <a:fillRect/>
                     </a:stretch>
@@ -713,7 +714,7 @@
                     </pic:cNvPicPr>
                   </pic:nvPicPr>
                   <pic:blipFill>
-                    <a:blip r:embed="rId7"/>
+                    <a:blip r:embed="rId5"/>
                     <a:stretch>
                       <a:fillRect/>
                     </a:stretch>
@@ -794,7 +795,7 @@
                     </pic:cNvPicPr>
                   </pic:nvPicPr>
                   <pic:blipFill>
-                    <a:blip r:embed="rId8"/>
+                    <a:blip r:embed="rId6"/>
                     <a:stretch>
                       <a:fillRect/>
                     </a:stretch>
@@ -830,7 +831,12 @@
         </w:rPr>
       </w:pPr>
       <w:r>
-        <w:rPr/>
+        <w:rPr>
+          <w:b/>
+          <w:color w:val="000000"/>
+          <w:sz w:val="22"/>
+          <w:szCs w:val="22"/>
+        </w:rPr>
         <w:drawing>
           <wp:anchor behindDoc="0" distT="0" distB="0" distL="0" distR="0" simplePos="0" locked="0" layoutInCell="0" allowOverlap="1" relativeHeight="21">
             <wp:simplePos x="0" y="0"/>
@@ -857,7 +863,7 @@
                     </pic:cNvPicPr>
                   </pic:nvPicPr>
                   <pic:blipFill>
-                    <a:blip r:embed="rId9"/>
+                    <a:blip r:embed="rId7"/>
                     <a:stretch>
                       <a:fillRect/>
                     </a:stretch>
@@ -891,23 +897,12 @@
         </w:rPr>
       </w:pPr>
       <w:r>
-        <w:rPr/>
-      </w:r>
-    </w:p>
-    <w:p>
-      <w:pPr>
-        <w:pStyle w:val="Heading4"/>
-        <w:spacing w:lineRule="auto" w:line="240" w:before="240" w:after="40"/>
-        <w:rPr>
-          <w:b/>
+        <w:rPr>
           <w:b/>
           <w:color w:val="000000"/>
           <w:sz w:val="22"/>
           <w:szCs w:val="22"/>
         </w:rPr>
-      </w:pPr>
-      <w:r>
-        <w:rPr/>
       </w:r>
     </w:p>
     <w:p>
@@ -923,7 +918,159 @@
         </w:rPr>
       </w:pPr>
       <w:r>
-        <w:rPr/>
+        <w:rPr>
+          <w:b/>
+          <w:color w:val="000000"/>
+          <w:sz w:val="22"/>
+          <w:szCs w:val="22"/>
+        </w:rPr>
+      </w:r>
+    </w:p>
+    <w:p>
+      <w:pPr>
+        <w:pStyle w:val="Heading4"/>
+        <w:spacing w:lineRule="auto" w:line="240" w:before="240" w:after="40"/>
+        <w:rPr>
+          <w:b/>
+          <w:b/>
+          <w:color w:val="000000"/>
+          <w:sz w:val="22"/>
+          <w:szCs w:val="22"/>
+        </w:rPr>
+      </w:pPr>
+      <w:r>
+        <w:rPr>
+          <w:b/>
+          <w:color w:val="000000"/>
+          <w:sz w:val="22"/>
+          <w:szCs w:val="22"/>
+        </w:rPr>
+      </w:r>
+    </w:p>
+    <w:p>
+      <w:pPr>
+        <w:pStyle w:val="LOnormal"/>
+        <w:spacing w:lineRule="auto" w:line="240" w:before="240" w:after="40"/>
+        <w:rPr>
+          <w:b/>
+          <w:b/>
+          <w:color w:val="000000"/>
+          <w:sz w:val="22"/>
+          <w:szCs w:val="22"/>
+        </w:rPr>
+      </w:pPr>
+      <w:r>
+        <w:rPr>
+          <w:b/>
+          <w:color w:val="000000"/>
+          <w:sz w:val="22"/>
+          <w:szCs w:val="22"/>
+        </w:rPr>
+      </w:r>
+    </w:p>
+    <w:p>
+      <w:pPr>
+        <w:pStyle w:val="LOnormal"/>
+        <w:spacing w:lineRule="auto" w:line="240" w:before="240" w:after="40"/>
+        <w:rPr>
+          <w:b/>
+          <w:b/>
+          <w:color w:val="000000"/>
+          <w:sz w:val="22"/>
+          <w:szCs w:val="22"/>
+        </w:rPr>
+      </w:pPr>
+      <w:r>
+        <w:rPr>
+          <w:b/>
+          <w:color w:val="000000"/>
+          <w:sz w:val="22"/>
+          <w:szCs w:val="22"/>
+        </w:rPr>
+      </w:r>
+    </w:p>
+    <w:p>
+      <w:pPr>
+        <w:pStyle w:val="LOnormal"/>
+        <w:spacing w:lineRule="auto" w:line="240" w:before="240" w:after="40"/>
+        <w:rPr>
+          <w:b/>
+          <w:b/>
+          <w:color w:val="000000"/>
+          <w:sz w:val="22"/>
+          <w:szCs w:val="22"/>
+        </w:rPr>
+      </w:pPr>
+      <w:r>
+        <w:rPr>
+          <w:b/>
+          <w:color w:val="000000"/>
+          <w:sz w:val="22"/>
+          <w:szCs w:val="22"/>
+        </w:rPr>
+      </w:r>
+    </w:p>
+    <w:p>
+      <w:pPr>
+        <w:pStyle w:val="LOnormal"/>
+        <w:spacing w:lineRule="auto" w:line="240" w:before="240" w:after="40"/>
+        <w:rPr>
+          <w:b/>
+          <w:b/>
+          <w:color w:val="000000"/>
+          <w:sz w:val="22"/>
+          <w:szCs w:val="22"/>
+        </w:rPr>
+      </w:pPr>
+      <w:r>
+        <w:rPr>
+          <w:b/>
+          <w:color w:val="000000"/>
+          <w:sz w:val="22"/>
+          <w:szCs w:val="22"/>
+        </w:rPr>
+      </w:r>
+    </w:p>
+    <w:p>
+      <w:pPr>
+        <w:pStyle w:val="LOnormal"/>
+        <w:spacing w:lineRule="auto" w:line="240" w:before="240" w:after="40"/>
+        <w:rPr>
+          <w:b/>
+          <w:b/>
+          <w:color w:val="000000"/>
+          <w:sz w:val="22"/>
+          <w:szCs w:val="22"/>
+        </w:rPr>
+      </w:pPr>
+      <w:r>
+        <w:rPr>
+          <w:b/>
+          <w:color w:val="000000"/>
+          <w:sz w:val="22"/>
+          <w:szCs w:val="22"/>
+        </w:rPr>
+      </w:r>
+    </w:p>
+    <w:p>
+      <w:pPr>
+        <w:pStyle w:val="LOnormal"/>
+        <w:spacing w:lineRule="auto" w:line="240" w:before="240" w:after="40"/>
+        <w:rPr>
+          <w:b/>
+          <w:b/>
+          <w:color w:val="000000"/>
+          <w:sz w:val="22"/>
+          <w:szCs w:val="22"/>
+        </w:rPr>
+      </w:pPr>
+      <w:r>
+        <w:rPr>
+          <w:b/>
+          <w:color w:val="000000"/>
+          <w:sz w:val="22"/>
+          <w:szCs w:val="22"/>
+        </w:rPr>
       </w:r>
     </w:p>
     <w:p>
@@ -986,7 +1133,7 @@
           <w:numId w:val="0"/>
         </w:numPr>
         <w:spacing w:lineRule="auto" w:line="240" w:before="240" w:afterAutospacing="0" w:after="0"/>
-        <w:ind w:hanging="0"/>
+        <w:ind w:left="0" w:hanging="0"/>
         <w:rPr/>
       </w:pPr>
       <w:r>
@@ -1017,7 +1164,7 @@
                     </pic:cNvPicPr>
                   </pic:nvPicPr>
                   <pic:blipFill>
-                    <a:blip r:embed="rId10"/>
+                    <a:blip r:embed="rId8"/>
                     <a:stretch>
                       <a:fillRect/>
                     </a:stretch>
@@ -1213,7 +1360,7 @@
                     </pic:cNvPicPr>
                   </pic:nvPicPr>
                   <pic:blipFill>
-                    <a:blip r:embed="rId11"/>
+                    <a:blip r:embed="rId9"/>
                     <a:stretch>
                       <a:fillRect/>
                     </a:stretch>
@@ -1247,7 +1394,7 @@
               <wp:inline distT="0" distB="0" distL="0" distR="0">
                 <wp:extent cx="5732145" cy="19685"/>
                 <wp:effectExtent l="0" t="0" r="0" b="0"/>
-                <wp:docPr id="10" name="Rectangle 1"/>
+                <wp:docPr id="10" name="Shape2"/>
                 <a:graphic xmlns:a="http://schemas.openxmlformats.org/drawingml/2006/main">
                   <a:graphicData uri="http://schemas.microsoft.com/office/word/2010/wordprocessingShape">
                     <wps:wsp>
@@ -1285,7 +1432,7 @@
           </mc:Choice>
           <mc:Fallback>
             <w:pict>
-              <v:rect id="shape_0" ID="Rectangle 1" path="m0,0l-2147483645,0l-2147483645,-2147483646l0,-2147483646xe" fillcolor="#a0a0a0" stroked="f" o:allowincell="f" style="position:absolute;margin-left:0pt;margin-top:-1.6pt;width:451.3pt;height:1.5pt;mso-wrap-style:none;v-text-anchor:middle;mso-position-vertical:top">
+              <v:rect id="shape_0" ID="Shape2" path="m0,0l-2147483645,0l-2147483645,-2147483646l0,-2147483646xe" fillcolor="#a0a0a0" stroked="f" o:allowincell="f" style="position:absolute;margin-left:0pt;margin-top:-1.6pt;width:451.3pt;height:1.5pt;mso-wrap-style:none;v-text-anchor:middle;mso-position-vertical:top">
                 <v:fill o:detectmouseclick="t" type="solid" color2="#5f5f5f"/>
                 <v:stroke color="#3465a4" joinstyle="round" endcap="flat"/>
                 <w10:wrap type="square"/>
@@ -1310,23 +1457,12 @@
         </w:rPr>
       </w:pPr>
       <w:r>
-        <w:rPr/>
-      </w:r>
-    </w:p>
-    <w:p>
-      <w:pPr>
-        <w:pStyle w:val="Heading4"/>
-        <w:spacing w:lineRule="auto" w:line="240" w:before="240" w:after="40"/>
-        <w:rPr>
-          <w:b/>
+        <w:rPr>
           <w:b/>
           <w:color w:val="000000"/>
           <w:sz w:val="22"/>
           <w:szCs w:val="22"/>
         </w:rPr>
-      </w:pPr>
-      <w:r>
-        <w:rPr/>
       </w:r>
     </w:p>
     <w:p>
@@ -1342,7 +1478,33 @@
         </w:rPr>
       </w:pPr>
       <w:r>
-        <w:rPr/>
+        <w:rPr>
+          <w:b/>
+          <w:color w:val="000000"/>
+          <w:sz w:val="22"/>
+          <w:szCs w:val="22"/>
+        </w:rPr>
+      </w:r>
+    </w:p>
+    <w:p>
+      <w:pPr>
+        <w:pStyle w:val="Heading4"/>
+        <w:spacing w:lineRule="auto" w:line="240" w:before="240" w:after="40"/>
+        <w:rPr>
+          <w:b/>
+          <w:b/>
+          <w:color w:val="000000"/>
+          <w:sz w:val="22"/>
+          <w:szCs w:val="22"/>
+        </w:rPr>
+      </w:pPr>
+      <w:r>
+        <w:rPr>
+          <w:b/>
+          <w:color w:val="000000"/>
+          <w:sz w:val="22"/>
+          <w:szCs w:val="22"/>
+        </w:rPr>
       </w:r>
     </w:p>
     <w:p>
@@ -1498,7 +1660,7 @@
           <w:numId w:val="0"/>
         </w:numPr>
         <w:spacing w:lineRule="auto" w:line="240" w:before="240" w:after="240"/>
-        <w:ind w:hanging="0"/>
+        <w:ind w:left="0" w:hanging="0"/>
         <w:rPr/>
       </w:pPr>
       <w:r>
@@ -1529,7 +1691,7 @@
                     </pic:cNvPicPr>
                   </pic:nvPicPr>
                   <pic:blipFill>
-                    <a:blip r:embed="rId12"/>
+                    <a:blip r:embed="rId10"/>
                     <a:stretch>
                       <a:fillRect/>
                     </a:stretch>
@@ -1673,7 +1835,7 @@
                     </pic:cNvPicPr>
                   </pic:nvPicPr>
                   <pic:blipFill>
-                    <a:blip r:embed="rId13"/>
+                    <a:blip r:embed="rId11"/>
                     <a:stretch>
                       <a:fillRect/>
                     </a:stretch>
@@ -1833,19 +1995,25 @@
         </w:rPr>
       </w:pPr>
       <w:r>
-        <w:rPr/>
-      </w:r>
-    </w:p>
-    <w:p>
-      <w:pPr>
-        <w:pStyle w:val="LOnormal"/>
-        <w:rPr>
-          <w:rFonts w:ascii="Roboto Mono" w:hAnsi="Roboto Mono" w:eastAsia="Roboto Mono" w:cs="Roboto Mono"/>
-          <w:color w:val="188038"/>
-        </w:rPr>
-      </w:pPr>
-      <w:r>
-        <w:rPr/>
+        <w:rPr>
+          <w:rFonts w:eastAsia="Roboto Mono" w:cs="Roboto Mono" w:ascii="Roboto Mono" w:hAnsi="Roboto Mono"/>
+          <w:color w:val="188038"/>
+        </w:rPr>
+      </w:r>
+    </w:p>
+    <w:p>
+      <w:pPr>
+        <w:pStyle w:val="LOnormal"/>
+        <w:rPr>
+          <w:rFonts w:ascii="Roboto Mono" w:hAnsi="Roboto Mono" w:eastAsia="Roboto Mono" w:cs="Roboto Mono"/>
+          <w:color w:val="188038"/>
+        </w:rPr>
+      </w:pPr>
+      <w:r>
+        <w:rPr>
+          <w:rFonts w:eastAsia="Roboto Mono" w:cs="Roboto Mono" w:ascii="Roboto Mono" w:hAnsi="Roboto Mono"/>
+          <w:color w:val="188038"/>
+        </w:rPr>
         <w:drawing>
           <wp:anchor behindDoc="0" distT="0" distB="0" distL="0" distR="0" simplePos="0" locked="0" layoutInCell="0" allowOverlap="1" relativeHeight="27">
             <wp:simplePos x="0" y="0"/>
@@ -1872,7 +2040,7 @@
                     </pic:cNvPicPr>
                   </pic:nvPicPr>
                   <pic:blipFill>
-                    <a:blip r:embed="rId14"/>
+                    <a:blip r:embed="rId12"/>
                     <a:stretch>
                       <a:fillRect/>
                     </a:stretch>
@@ -2009,7 +2177,7 @@
                     </pic:cNvPicPr>
                   </pic:nvPicPr>
                   <pic:blipFill>
-                    <a:blip r:embed="rId15"/>
+                    <a:blip r:embed="rId13"/>
                     <a:stretch>
                       <a:fillRect/>
                     </a:stretch>
@@ -2141,7 +2309,7 @@
               <wp:inline distT="0" distB="0" distL="0" distR="0">
                 <wp:extent cx="5732145" cy="19685"/>
                 <wp:effectExtent l="0" t="0" r="0" b="0"/>
-                <wp:docPr id="15" name="Rectangle 1"/>
+                <wp:docPr id="15" name="Shape3"/>
                 <a:graphic xmlns:a="http://schemas.openxmlformats.org/drawingml/2006/main">
                   <a:graphicData uri="http://schemas.microsoft.com/office/word/2010/wordprocessingShape">
                     <wps:wsp>
@@ -2179,7 +2347,7 @@
           </mc:Choice>
           <mc:Fallback>
             <w:pict>
-              <v:rect id="shape_0" ID="Rectangle 1" path="m0,0l-2147483645,0l-2147483645,-2147483646l0,-2147483646xe" fillcolor="#a0a0a0" stroked="f" o:allowincell="f" style="position:absolute;margin-left:0pt;margin-top:-1.6pt;width:451.3pt;height:1.5pt;mso-wrap-style:none;v-text-anchor:middle;mso-position-vertical:top">
+              <v:rect id="shape_0" ID="Shape3" path="m0,0l-2147483645,0l-2147483645,-2147483646l0,-2147483646xe" fillcolor="#a0a0a0" stroked="f" o:allowincell="f" style="position:absolute;margin-left:0pt;margin-top:-1.6pt;width:451.3pt;height:1.5pt;mso-wrap-style:none;v-text-anchor:middle;mso-position-vertical:top">
                 <v:fill o:detectmouseclick="t" type="solid" color2="#5f5f5f"/>
                 <v:stroke color="#3465a4" joinstyle="round" endcap="flat"/>
                 <w10:wrap type="square"/>
@@ -2391,7 +2559,7 @@
                     </pic:cNvPicPr>
                   </pic:nvPicPr>
                   <pic:blipFill>
-                    <a:blip r:embed="rId16"/>
+                    <a:blip r:embed="rId14"/>
                     <a:stretch>
                       <a:fillRect/>
                     </a:stretch>
@@ -2425,7 +2593,7 @@
               <wp:inline distT="0" distB="0" distL="0" distR="0">
                 <wp:extent cx="5732145" cy="19685"/>
                 <wp:effectExtent l="0" t="0" r="0" b="0"/>
-                <wp:docPr id="17" name="Rectangle 1"/>
+                <wp:docPr id="17" name="Shape4"/>
                 <a:graphic xmlns:a="http://schemas.openxmlformats.org/drawingml/2006/main">
                   <a:graphicData uri="http://schemas.microsoft.com/office/word/2010/wordprocessingShape">
                     <wps:wsp>
@@ -2463,7 +2631,7 @@
           </mc:Choice>
           <mc:Fallback>
             <w:pict>
-              <v:rect id="shape_0" ID="Rectangle 1" path="m0,0l-2147483645,0l-2147483645,-2147483646l0,-2147483646xe" fillcolor="#a0a0a0" stroked="f" o:allowincell="f" style="position:absolute;margin-left:0pt;margin-top:-1.6pt;width:451.3pt;height:1.5pt;mso-wrap-style:none;v-text-anchor:middle;mso-position-vertical:top">
+              <v:rect id="shape_0" ID="Shape4" path="m0,0l-2147483645,0l-2147483645,-2147483646l0,-2147483646xe" fillcolor="#a0a0a0" stroked="f" o:allowincell="f" style="position:absolute;margin-left:0pt;margin-top:-1.6pt;width:451.3pt;height:1.5pt;mso-wrap-style:none;v-text-anchor:middle;mso-position-vertical:top">
                 <v:fill o:detectmouseclick="t" type="solid" color2="#5f5f5f"/>
                 <v:stroke color="#3465a4" joinstyle="round" endcap="flat"/>
                 <w10:wrap type="square"/>
@@ -2706,7 +2874,7 @@
               <wp:inline distT="0" distB="0" distL="0" distR="0">
                 <wp:extent cx="5732145" cy="19685"/>
                 <wp:effectExtent l="0" t="0" r="0" b="0"/>
-                <wp:docPr id="18" name="Rectangle 1"/>
+                <wp:docPr id="18" name="Shape5"/>
                 <a:graphic xmlns:a="http://schemas.openxmlformats.org/drawingml/2006/main">
                   <a:graphicData uri="http://schemas.microsoft.com/office/word/2010/wordprocessingShape">
                     <wps:wsp>
@@ -2744,7 +2912,7 @@
           </mc:Choice>
           <mc:Fallback>
             <w:pict>
-              <v:rect id="shape_0" ID="Rectangle 1" path="m0,0l-2147483645,0l-2147483645,-2147483646l0,-2147483646xe" fillcolor="#a0a0a0" stroked="f" o:allowincell="f" style="position:absolute;margin-left:0pt;margin-top:-1.6pt;width:451.3pt;height:1.5pt;mso-wrap-style:none;v-text-anchor:middle;mso-position-vertical:top">
+              <v:rect id="shape_0" ID="Shape5" path="m0,0l-2147483645,0l-2147483645,-2147483646l0,-2147483646xe" fillcolor="#a0a0a0" stroked="f" o:allowincell="f" style="position:absolute;margin-left:0pt;margin-top:-1.6pt;width:451.3pt;height:1.5pt;mso-wrap-style:none;v-text-anchor:middle;mso-position-vertical:top">
                 <v:fill o:detectmouseclick="t" type="solid" color2="#5f5f5f"/>
                 <v:stroke color="#3465a4" joinstyle="round" endcap="flat"/>
                 <w10:wrap type="square"/>
@@ -3135,7 +3303,7 @@
               <wp:inline distT="0" distB="0" distL="0" distR="0">
                 <wp:extent cx="5732145" cy="19685"/>
                 <wp:effectExtent l="0" t="0" r="0" b="0"/>
-                <wp:docPr id="19" name="Rectangle 1"/>
+                <wp:docPr id="19" name="Shape6"/>
                 <a:graphic xmlns:a="http://schemas.openxmlformats.org/drawingml/2006/main">
                   <a:graphicData uri="http://schemas.microsoft.com/office/word/2010/wordprocessingShape">
                     <wps:wsp>
@@ -3173,7 +3341,7 @@
           </mc:Choice>
           <mc:Fallback>
             <w:pict>
-              <v:rect id="shape_0" ID="Rectangle 1" path="m0,0l-2147483645,0l-2147483645,-2147483646l0,-2147483646xe" fillcolor="#a0a0a0" stroked="f" o:allowincell="f" style="position:absolute;margin-left:0pt;margin-top:-1.6pt;width:451.3pt;height:1.5pt;mso-wrap-style:none;v-text-anchor:middle;mso-position-vertical:top">
+              <v:rect id="shape_0" ID="Shape6" path="m0,0l-2147483645,0l-2147483645,-2147483646l0,-2147483646xe" fillcolor="#a0a0a0" stroked="f" o:allowincell="f" style="position:absolute;margin-left:0pt;margin-top:-1.6pt;width:451.3pt;height:1.5pt;mso-wrap-style:none;v-text-anchor:middle;mso-position-vertical:top">
                 <v:fill o:detectmouseclick="t" type="solid" color2="#5f5f5f"/>
                 <v:stroke color="#3465a4" joinstyle="round" endcap="flat"/>
                 <w10:wrap type="square"/>
@@ -3665,7 +3833,7 @@
               <wp:inline distT="0" distB="0" distL="0" distR="0">
                 <wp:extent cx="5732145" cy="19685"/>
                 <wp:effectExtent l="0" t="0" r="0" b="0"/>
-                <wp:docPr id="20" name="Rectangle 1"/>
+                <wp:docPr id="20" name="Shape7"/>
                 <a:graphic xmlns:a="http://schemas.openxmlformats.org/drawingml/2006/main">
                   <a:graphicData uri="http://schemas.microsoft.com/office/word/2010/wordprocessingShape">
                     <wps:wsp>
@@ -3703,7 +3871,7 @@
           </mc:Choice>
           <mc:Fallback>
             <w:pict>
-              <v:rect id="shape_0" ID="Rectangle 1" path="m0,0l-2147483645,0l-2147483645,-2147483646l0,-2147483646xe" fillcolor="#a0a0a0" stroked="f" o:allowincell="f" style="position:absolute;margin-left:0pt;margin-top:-1.6pt;width:451.3pt;height:1.5pt;mso-wrap-style:none;v-text-anchor:middle;mso-position-vertical:top">
+              <v:rect id="shape_0" ID="Shape7" path="m0,0l-2147483645,0l-2147483645,-2147483646l0,-2147483646xe" fillcolor="#a0a0a0" stroked="f" o:allowincell="f" style="position:absolute;margin-left:0pt;margin-top:-1.6pt;width:451.3pt;height:1.5pt;mso-wrap-style:none;v-text-anchor:middle;mso-position-vertical:top">
                 <v:fill o:detectmouseclick="t" type="solid" color2="#5f5f5f"/>
                 <v:stroke color="#3465a4" joinstyle="round" endcap="flat"/>
                 <w10:wrap type="square"/>
@@ -4037,7 +4205,7 @@
               <wp:inline distT="0" distB="0" distL="0" distR="0">
                 <wp:extent cx="5732145" cy="19685"/>
                 <wp:effectExtent l="0" t="0" r="0" b="0"/>
-                <wp:docPr id="21" name="Rectangle 1"/>
+                <wp:docPr id="21" name="Shape8"/>
                 <a:graphic xmlns:a="http://schemas.openxmlformats.org/drawingml/2006/main">
                   <a:graphicData uri="http://schemas.microsoft.com/office/word/2010/wordprocessingShape">
                     <wps:wsp>
@@ -4075,7 +4243,7 @@
           </mc:Choice>
           <mc:Fallback>
             <w:pict>
-              <v:rect id="shape_0" ID="Rectangle 1" path="m0,0l-2147483645,0l-2147483645,-2147483646l0,-2147483646xe" fillcolor="#a0a0a0" stroked="f" o:allowincell="f" style="position:absolute;margin-left:0pt;margin-top:-1.6pt;width:451.3pt;height:1.5pt;mso-wrap-style:none;v-text-anchor:middle;mso-position-vertical:top">
+              <v:rect id="shape_0" ID="Shape8" path="m0,0l-2147483645,0l-2147483645,-2147483646l0,-2147483646xe" fillcolor="#a0a0a0" stroked="f" o:allowincell="f" style="position:absolute;margin-left:0pt;margin-top:-1.6pt;width:451.3pt;height:1.5pt;mso-wrap-style:none;v-text-anchor:middle;mso-position-vertical:top">
                 <v:fill o:detectmouseclick="t" type="solid" color2="#5f5f5f"/>
                 <v:stroke color="#3465a4" joinstyle="round" endcap="flat"/>
                 <w10:wrap type="square"/>
@@ -4317,7 +4485,7 @@
               <wp:inline distT="0" distB="0" distL="0" distR="0">
                 <wp:extent cx="5732145" cy="19685"/>
                 <wp:effectExtent l="0" t="0" r="0" b="0"/>
-                <wp:docPr id="22" name="Rectangle 1"/>
+                <wp:docPr id="22" name="Shape9"/>
                 <a:graphic xmlns:a="http://schemas.openxmlformats.org/drawingml/2006/main">
                   <a:graphicData uri="http://schemas.microsoft.com/office/word/2010/wordprocessingShape">
                     <wps:wsp>
@@ -4355,7 +4523,7 @@
           </mc:Choice>
           <mc:Fallback>
             <w:pict>
-              <v:rect id="shape_0" ID="Rectangle 1" path="m0,0l-2147483645,0l-2147483645,-2147483646l0,-2147483646xe" fillcolor="#a0a0a0" stroked="f" o:allowincell="f" style="position:absolute;margin-left:0pt;margin-top:-1.6pt;width:451.3pt;height:1.5pt;mso-wrap-style:none;v-text-anchor:middle;mso-position-vertical:top">
+              <v:rect id="shape_0" ID="Shape9" path="m0,0l-2147483645,0l-2147483645,-2147483646l0,-2147483646xe" fillcolor="#a0a0a0" stroked="f" o:allowincell="f" style="position:absolute;margin-left:0pt;margin-top:-1.6pt;width:451.3pt;height:1.5pt;mso-wrap-style:none;v-text-anchor:middle;mso-position-vertical:top">
                 <v:fill o:detectmouseclick="t" type="solid" color2="#5f5f5f"/>
                 <v:stroke color="#3465a4" joinstyle="round" endcap="flat"/>
                 <w10:wrap type="square"/>
@@ -4957,7 +5125,7 @@
               <wp:inline distT="0" distB="0" distL="0" distR="0">
                 <wp:extent cx="5732145" cy="19685"/>
                 <wp:effectExtent l="0" t="0" r="0" b="0"/>
-                <wp:docPr id="23" name="Rectangle 1"/>
+                <wp:docPr id="23" name="Shape10"/>
                 <a:graphic xmlns:a="http://schemas.openxmlformats.org/drawingml/2006/main">
                   <a:graphicData uri="http://schemas.microsoft.com/office/word/2010/wordprocessingShape">
                     <wps:wsp>
@@ -4995,7 +5163,7 @@
           </mc:Choice>
           <mc:Fallback>
             <w:pict>
-              <v:rect id="shape_0" ID="Rectangle 1" path="m0,0l-2147483645,0l-2147483645,-2147483646l0,-2147483646xe" fillcolor="#a0a0a0" stroked="f" o:allowincell="f" style="position:absolute;margin-left:0pt;margin-top:-1.6pt;width:451.3pt;height:1.5pt;mso-wrap-style:none;v-text-anchor:middle;mso-position-vertical:top">
+              <v:rect id="shape_0" ID="Shape10" path="m0,0l-2147483645,0l-2147483645,-2147483646l0,-2147483646xe" fillcolor="#a0a0a0" stroked="f" o:allowincell="f" style="position:absolute;margin-left:0pt;margin-top:-1.6pt;width:451.3pt;height:1.5pt;mso-wrap-style:none;v-text-anchor:middle;mso-position-vertical:top">
                 <v:fill o:detectmouseclick="t" type="solid" color2="#5f5f5f"/>
                 <v:stroke color="#3465a4" joinstyle="round" endcap="flat"/>
                 <w10:wrap type="square"/>
@@ -5288,7 +5456,7 @@
               <wp:inline distT="0" distB="0" distL="0" distR="0">
                 <wp:extent cx="5732145" cy="19685"/>
                 <wp:effectExtent l="0" t="0" r="0" b="0"/>
-                <wp:docPr id="24" name="Rectangle 1"/>
+                <wp:docPr id="24" name="Shape11"/>
                 <a:graphic xmlns:a="http://schemas.openxmlformats.org/drawingml/2006/main">
                   <a:graphicData uri="http://schemas.microsoft.com/office/word/2010/wordprocessingShape">
                     <wps:wsp>
@@ -5326,7 +5494,7 @@
           </mc:Choice>
           <mc:Fallback>
             <w:pict>
-              <v:rect id="shape_0" ID="Rectangle 1" path="m0,0l-2147483645,0l-2147483645,-2147483646l0,-2147483646xe" fillcolor="#a0a0a0" stroked="f" o:allowincell="f" style="position:absolute;margin-left:0pt;margin-top:-1.6pt;width:451.3pt;height:1.5pt;mso-wrap-style:none;v-text-anchor:middle;mso-position-vertical:top">
+              <v:rect id="shape_0" ID="Shape11" path="m0,0l-2147483645,0l-2147483645,-2147483646l0,-2147483646xe" fillcolor="#a0a0a0" stroked="f" o:allowincell="f" style="position:absolute;margin-left:0pt;margin-top:-1.6pt;width:451.3pt;height:1.5pt;mso-wrap-style:none;v-text-anchor:middle;mso-position-vertical:top">
                 <v:fill o:detectmouseclick="t" type="solid" color2="#5f5f5f"/>
                 <v:stroke color="#3465a4" joinstyle="round" endcap="flat"/>
                 <w10:wrap type="square"/>
@@ -5576,7 +5744,7 @@
               <wp:inline distT="0" distB="0" distL="0" distR="0">
                 <wp:extent cx="5732145" cy="19685"/>
                 <wp:effectExtent l="0" t="0" r="0" b="0"/>
-                <wp:docPr id="25" name="Rectangle 1"/>
+                <wp:docPr id="25" name="Shape12"/>
                 <a:graphic xmlns:a="http://schemas.openxmlformats.org/drawingml/2006/main">
                   <a:graphicData uri="http://schemas.microsoft.com/office/word/2010/wordprocessingShape">
                     <wps:wsp>
@@ -5614,7 +5782,7 @@
           </mc:Choice>
           <mc:Fallback>
             <w:pict>
-              <v:rect id="shape_0" ID="Rectangle 1" path="m0,0l-2147483645,0l-2147483645,-2147483646l0,-2147483646xe" fillcolor="#a0a0a0" stroked="f" o:allowincell="f" style="position:absolute;margin-left:0pt;margin-top:-1.6pt;width:451.3pt;height:1.5pt;mso-wrap-style:none;v-text-anchor:middle;mso-position-vertical:top">
+              <v:rect id="shape_0" ID="Shape12" path="m0,0l-2147483645,0l-2147483645,-2147483646l0,-2147483646xe" fillcolor="#a0a0a0" stroked="f" o:allowincell="f" style="position:absolute;margin-left:0pt;margin-top:-1.6pt;width:451.3pt;height:1.5pt;mso-wrap-style:none;v-text-anchor:middle;mso-position-vertical:top">
                 <v:fill o:detectmouseclick="t" type="solid" color2="#5f5f5f"/>
                 <v:stroke color="#3465a4" joinstyle="round" endcap="flat"/>
                 <w10:wrap type="square"/>
@@ -6027,7 +6195,7 @@
               <wp:inline distT="0" distB="0" distL="0" distR="0">
                 <wp:extent cx="5732145" cy="19685"/>
                 <wp:effectExtent l="0" t="0" r="0" b="0"/>
-                <wp:docPr id="26" name="Rectangle 1"/>
+                <wp:docPr id="26" name="Shape13"/>
                 <a:graphic xmlns:a="http://schemas.openxmlformats.org/drawingml/2006/main">
                   <a:graphicData uri="http://schemas.microsoft.com/office/word/2010/wordprocessingShape">
                     <wps:wsp>
@@ -6065,7 +6233,7 @@
           </mc:Choice>
           <mc:Fallback>
             <w:pict>
-              <v:rect id="shape_0" ID="Rectangle 1" path="m0,0l-2147483645,0l-2147483645,-2147483646l0,-2147483646xe" fillcolor="#a0a0a0" stroked="f" o:allowincell="f" style="position:absolute;margin-left:0pt;margin-top:-1.6pt;width:451.3pt;height:1.5pt;mso-wrap-style:none;v-text-anchor:middle;mso-position-vertical:top">
+              <v:rect id="shape_0" ID="Shape13" path="m0,0l-2147483645,0l-2147483645,-2147483646l0,-2147483646xe" fillcolor="#a0a0a0" stroked="f" o:allowincell="f" style="position:absolute;margin-left:0pt;margin-top:-1.6pt;width:451.3pt;height:1.5pt;mso-wrap-style:none;v-text-anchor:middle;mso-position-vertical:top">
                 <v:fill o:detectmouseclick="t" type="solid" color2="#5f5f5f"/>
                 <v:stroke color="#3465a4" joinstyle="round" endcap="flat"/>
                 <w10:wrap type="square"/>

</xml_diff>